<commit_message>
Added Use Case and updated Metrics Doc
</commit_message>
<xml_diff>
--- a/Project/Phase 2/Sprint2/Pedro Lopes/metrics_set_Pedro_Lopes.docx
+++ b/Project/Phase 2/Sprint2/Pedro Lopes/metrics_set_Pedro_Lopes.docx
@@ -36,72 +36,144 @@
     <w:p>
       <w:pPr>
         <w:ind w:left="708"/>
-      </w:pPr>
-      <w:r>
+        <w:rPr>
+          <w:lang w:val="en-US"/>
+        </w:rPr>
+      </w:pPr>
+      <w:r>
+        <w:rPr>
+          <w:lang w:val="en-US"/>
+        </w:rPr>
         <w:t>MHF</w:t>
       </w:r>
       <w:r>
-        <w:t>:</w:t>
-      </w:r>
-      <w:r>
+        <w:rPr>
+          <w:lang w:val="en-US"/>
+        </w:rPr>
+        <w:t xml:space="preserve"> </w:t>
+      </w:r>
+      <w:r>
+        <w:rPr>
+          <w:lang w:val="en-US"/>
+        </w:rPr>
+        <w:t>(Method Hiding Factor):</w:t>
+      </w:r>
+      <w:r>
+        <w:rPr>
+          <w:lang w:val="en-US"/>
+        </w:rPr>
         <w:t xml:space="preserve"> 45,24%</w:t>
       </w:r>
     </w:p>
     <w:p>
       <w:pPr>
         <w:ind w:left="708"/>
-      </w:pPr>
-      <w:r>
-        <w:t>AHF: 88,19%</w:t>
+        <w:rPr>
+          <w:lang w:val="en-US"/>
+        </w:rPr>
+      </w:pPr>
+      <w:r>
+        <w:rPr>
+          <w:lang w:val="en-US"/>
+        </w:rPr>
+        <w:t>AHF</w:t>
+      </w:r>
+      <w:r>
+        <w:rPr>
+          <w:lang w:val="en-US"/>
+        </w:rPr>
+        <w:t xml:space="preserve"> </w:t>
+      </w:r>
+      <w:r>
+        <w:rPr>
+          <w:lang w:val="en-US"/>
+        </w:rPr>
+        <w:t>(Attribute Hiding Factor):</w:t>
+      </w:r>
+      <w:r>
+        <w:rPr>
+          <w:lang w:val="en-US"/>
+        </w:rPr>
+        <w:t xml:space="preserve"> 88,19%</w:t>
       </w:r>
     </w:p>
     <w:p>
       <w:pPr>
         <w:ind w:left="708"/>
-      </w:pPr>
-      <w:r>
-        <w:t>MIF: 51,58%</w:t>
+        <w:rPr>
+          <w:lang w:val="en-US"/>
+        </w:rPr>
+      </w:pPr>
+      <w:r>
+        <w:rPr>
+          <w:lang w:val="en-US"/>
+        </w:rPr>
+        <w:t xml:space="preserve">MIF (Method Inheritance Factor): </w:t>
+      </w:r>
+      <w:r>
+        <w:rPr>
+          <w:lang w:val="en-US"/>
+        </w:rPr>
+        <w:t>51,58%</w:t>
       </w:r>
     </w:p>
     <w:p>
       <w:pPr>
         <w:ind w:left="708"/>
-      </w:pPr>
-      <w:r>
-        <w:t>AIF</w:t>
-      </w:r>
-      <w:r>
-        <w:t xml:space="preserve">: </w:t>
-      </w:r>
-      <w:r>
+        <w:rPr>
+          <w:lang w:val="en-US"/>
+        </w:rPr>
+      </w:pPr>
+      <w:r>
+        <w:rPr>
+          <w:lang w:val="en-US"/>
+        </w:rPr>
+        <w:t xml:space="preserve">AIF (Attribute Inheritance Factor): </w:t>
+      </w:r>
+      <w:r>
+        <w:rPr>
+          <w:lang w:val="en-US"/>
+        </w:rPr>
         <w:t>75,96%</w:t>
       </w:r>
     </w:p>
     <w:p>
       <w:pPr>
         <w:ind w:left="708"/>
-      </w:pPr>
-      <w:r>
-        <w:t>PF</w:t>
-      </w:r>
-      <w:r>
-        <w:t xml:space="preserve">: </w:t>
-      </w:r>
-      <w:r>
+        <w:rPr>
+          <w:lang w:val="en-US"/>
+        </w:rPr>
+      </w:pPr>
+      <w:r>
+        <w:rPr>
+          <w:lang w:val="en-US"/>
+        </w:rPr>
+        <w:t xml:space="preserve">PF (Polymorphism Factor): </w:t>
+      </w:r>
+      <w:r>
+        <w:rPr>
+          <w:lang w:val="en-US"/>
+        </w:rPr>
         <w:t>29,70%</w:t>
       </w:r>
     </w:p>
     <w:p>
       <w:pPr>
         <w:ind w:left="708"/>
-      </w:pPr>
-      <w:r>
-        <w:t>CF</w:t>
-      </w:r>
-      <w:r>
-        <w:t xml:space="preserve">: </w:t>
-      </w:r>
-      <w:r>
+        <w:rPr>
+          <w:lang w:val="en-US"/>
+        </w:rPr>
+      </w:pPr>
+      <w:r>
+        <w:rPr>
+          <w:lang w:val="en-US"/>
+        </w:rPr>
+        <w:t xml:space="preserve">CF (Coupling Factor): </w:t>
+      </w:r>
+      <w:r>
+        <w:rPr>
+          <w:lang w:val="en-US"/>
+        </w:rPr>
         <w:t>2,08%</w:t>
       </w:r>
     </w:p>
@@ -127,6 +199,11 @@
       </w:pPr>
     </w:p>
     <w:p>
+      <w:pPr>
+        <w:rPr>
+          <w:lang w:val="en-US"/>
+        </w:rPr>
+      </w:pPr>
       <w:r>
         <w:rPr>
           <w:lang w:val="en-US"/>
@@ -135,15 +212,21 @@
         <w:t xml:space="preserve">MHF </w:t>
       </w:r>
       <w:r>
-        <w:t>(Method Hiding Factor):</w:t>
-      </w:r>
-      <w:r>
-        <w:t xml:space="preserve"> </w:t>
-      </w:r>
-      <w:r>
+        <w:rPr>
+          <w:lang w:val="en-US"/>
+        </w:rPr>
+        <w:t xml:space="preserve">(Method Hiding Factor): </w:t>
+      </w:r>
+      <w:r>
+        <w:rPr>
+          <w:lang w:val="en-US"/>
+        </w:rPr>
         <w:t xml:space="preserve">Percentage of methods that are hidden from the remaining classes. A high value indicates that there might not </w:t>
       </w:r>
       <w:r>
+        <w:rPr>
+          <w:lang w:val="en-US"/>
+        </w:rPr>
         <w:t>a lot of functionality, while a low value indicates that the implementation might not have enough abstraction.</w:t>
       </w:r>
     </w:p>
@@ -152,40 +235,57 @@
         <w:rPr>
           <w:sz w:val="24"/>
           <w:szCs w:val="24"/>
-        </w:rPr>
-      </w:pPr>
-      <w:r>
+          <w:lang w:val="en-US"/>
+        </w:rPr>
+      </w:pPr>
+      <w:r>
+        <w:rPr>
+          <w:lang w:val="en-US"/>
+        </w:rPr>
         <w:tab/>
-      </w:r>
-      <w:r>
         <w:t>AHF (Attribute Hiding Factor):</w:t>
       </w:r>
       <w:r>
+        <w:rPr>
+          <w:lang w:val="en-US"/>
+        </w:rPr>
         <w:t xml:space="preserve"> Percentage of attributes that are hidden from the remaining classes. Ideally all attributes would be hidden (AHF = 100%).</w:t>
       </w:r>
       <w:r>
         <w:rPr>
           <w:sz w:val="24"/>
           <w:szCs w:val="24"/>
+          <w:lang w:val="en-US"/>
         </w:rPr>
         <w:t xml:space="preserve"> </w:t>
       </w:r>
     </w:p>
     <w:p>
-      <w:r>
+      <w:pPr>
+        <w:rPr>
+          <w:lang w:val="en-US"/>
+        </w:rPr>
+      </w:pPr>
+      <w:r>
+        <w:rPr>
+          <w:lang w:val="en-US"/>
+        </w:rPr>
         <w:tab/>
-      </w:r>
-      <w:r>
-        <w:t>MIF (Method Inheritance Factor):</w:t>
-      </w:r>
-      <w:r>
-        <w:t xml:space="preserve"> </w:t>
-      </w:r>
-      <w:r>
+        <w:t xml:space="preserve">MIF (Method Inheritance Factor): </w:t>
+      </w:r>
+      <w:r>
+        <w:rPr>
+          <w:lang w:val="en-US"/>
+        </w:rPr>
         <w:t>Percentage of methods that are inherited from other classes.</w:t>
       </w:r>
     </w:p>
     <w:p>
+      <w:pPr>
+        <w:rPr>
+          <w:lang w:val="en-US"/>
+        </w:rPr>
+      </w:pPr>
       <w:r>
         <w:rPr>
           <w:lang w:val="en-US"/>
@@ -193,22 +293,40 @@
         <w:tab/>
       </w:r>
       <w:r>
-        <w:t>AIF (Attribute Inheritance Factor):</w:t>
-      </w:r>
-      <w:r>
-        <w:t xml:space="preserve"> </w:t>
-      </w:r>
-      <w:r>
-        <w:t xml:space="preserve">Percentage of </w:t>
-      </w:r>
-      <w:r>
-        <w:t>attributes</w:t>
-      </w:r>
-      <w:r>
-        <w:t xml:space="preserve"> that are inherited from other classes.</w:t>
-      </w:r>
-      <w:r>
-        <w:t xml:space="preserve"> High values (of MIF and AIF) indicates that ther might be to much inheritance or that the inherited elements have a big scope, while low values might indicate that there isn’t enough inheritance or too much use of override.</w:t>
+        <w:rPr>
+          <w:lang w:val="en-US"/>
+        </w:rPr>
+        <w:t xml:space="preserve">AIF (Attribute Inheritance Factor): </w:t>
+      </w:r>
+      <w:r>
+        <w:rPr>
+          <w:lang w:val="en-US"/>
+        </w:rPr>
+        <w:t xml:space="preserve">Percentage of attributes that are inherited from other classes. High values (of MIF and AIF) indicates that </w:t>
+      </w:r>
+      <w:r>
+        <w:rPr>
+          <w:lang w:val="en-US"/>
+        </w:rPr>
+        <w:t>there</w:t>
+      </w:r>
+      <w:r>
+        <w:rPr>
+          <w:lang w:val="en-US"/>
+        </w:rPr>
+        <w:t xml:space="preserve"> might be </w:t>
+      </w:r>
+      <w:r>
+        <w:rPr>
+          <w:lang w:val="en-US"/>
+        </w:rPr>
+        <w:t>too</w:t>
+      </w:r>
+      <w:r>
+        <w:rPr>
+          <w:lang w:val="en-US"/>
+        </w:rPr>
+        <w:t xml:space="preserve"> much inheritance or that the inherited elements have a big scope, while low values might indicate that there isn’t enough inheritance or too much use of override.</w:t>
       </w:r>
     </w:p>
     <w:p>
@@ -216,19 +334,51 @@
         <w:rPr>
           <w:sz w:val="24"/>
           <w:szCs w:val="24"/>
-        </w:rPr>
-      </w:pPr>
-      <w:r>
+          <w:lang w:val="en-US"/>
+        </w:rPr>
+      </w:pPr>
+      <w:r>
+        <w:rPr>
+          <w:lang w:val="en-US"/>
+        </w:rPr>
         <w:tab/>
-      </w:r>
-      <w:r>
         <w:t>PF (Polymorphism Factor):</w:t>
       </w:r>
       <w:r>
+        <w:rPr>
+          <w:lang w:val="en-US"/>
+        </w:rPr>
         <w:t xml:space="preserve"> </w:t>
       </w:r>
       <w:r>
-        <w:t>Percentage of overriden inherited methods, according to Fernando Brito and Abreu, values above 10% are to high and reduce benefits.</w:t>
+        <w:rPr>
+          <w:lang w:val="en-US"/>
+        </w:rPr>
+        <w:t xml:space="preserve">Percentage of </w:t>
+      </w:r>
+      <w:r>
+        <w:rPr>
+          <w:lang w:val="en-US"/>
+        </w:rPr>
+        <w:t>overridden</w:t>
+      </w:r>
+      <w:r>
+        <w:rPr>
+          <w:lang w:val="en-US"/>
+        </w:rPr>
+        <w:t xml:space="preserve"> inherited methods, according to Fernando Brito and Abreu, values above 10% are </w:t>
+      </w:r>
+      <w:r>
+        <w:rPr>
+          <w:lang w:val="en-US"/>
+        </w:rPr>
+        <w:t>too</w:t>
+      </w:r>
+      <w:r>
+        <w:rPr>
+          <w:lang w:val="en-US"/>
+        </w:rPr>
+        <w:t xml:space="preserve"> high and reduce benefits.</w:t>
       </w:r>
     </w:p>
     <w:p>
@@ -236,18 +386,26 @@
         <w:rPr>
           <w:sz w:val="24"/>
           <w:szCs w:val="24"/>
-        </w:rPr>
-      </w:pPr>
-      <w:r>
+          <w:lang w:val="en-US"/>
+        </w:rPr>
+      </w:pPr>
+      <w:r>
+        <w:rPr>
+          <w:lang w:val="en-US"/>
+        </w:rPr>
         <w:tab/>
-      </w:r>
-      <w:r>
         <w:t>CF (Coupling Factor):</w:t>
       </w:r>
       <w:r>
+        <w:rPr>
+          <w:lang w:val="en-US"/>
+        </w:rPr>
         <w:t xml:space="preserve"> </w:t>
       </w:r>
       <w:r>
+        <w:rPr>
+          <w:lang w:val="en-US"/>
+        </w:rPr>
         <w:t>Percentage of classes that are coupled with another class, high values are a sign of high complexity and therefore higher difficulty of understanding the code.</w:t>
       </w:r>
     </w:p>
@@ -303,22 +461,9 @@
         <w:rPr>
           <w:sz w:val="24"/>
           <w:szCs w:val="24"/>
-        </w:rPr>
-        <w:t xml:space="preserve">Fernando Brito </w:t>
-      </w:r>
-      <w:r>
-        <w:rPr>
-          <w:sz w:val="24"/>
-          <w:szCs w:val="24"/>
-        </w:rPr>
-        <w:t>and</w:t>
-      </w:r>
-      <w:r>
-        <w:rPr>
-          <w:sz w:val="24"/>
-          <w:szCs w:val="24"/>
-        </w:rPr>
-        <w:t xml:space="preserve"> Abreu</w:t>
+          <w:lang w:val="en-US"/>
+        </w:rPr>
+        <w:t>Fernando Brito and Abreu</w:t>
       </w:r>
       <w:r>
         <w:rPr>
@@ -353,7 +498,7 @@
           <w:lang w:val="en-US"/>
         </w:rPr>
         <w:tab/>
-        <w:t>Haven’t found any relation between the metrics’ values and the code smells identified in phase 1.</w:t>
+        <w:t>Haven’t found any relation between the metrics and the code smells identified in phase 1.</w:t>
       </w:r>
     </w:p>
     <w:sectPr>

</xml_diff>